<commit_message>
Se añadio un nuevo template
</commit_message>
<xml_diff>
--- a/src/static/template_tesis_cuantitativa.docx
+++ b/src/static/template_tesis_cuantitativa.docx
@@ -5443,13 +5443,6 @@
             </w:pPr>
             <w:r>
               <w:rPr>
-                <w:rFonts w:ascii="Times New Roman" w:cs="Times New Roman" w:eastAsia="Times New Roman" w:hAnsi="Times New Roman"/>
-                <w:rtl w:val="0"/>
-              </w:rPr>
-              <w:t xml:space="preserve">{#actividades}</w:t>
-            </w:r>
-            <w:r>
-              <w:rPr>
                 <w:rtl w:val="0"/>
               </w:rPr>
             </w:r>
@@ -5685,6 +5678,7 @@
                 <w:tab w:val="left" w:leader="none" w:pos="1110"/>
               </w:tabs>
               <w:spacing w:after="0" w:before="240" w:line="276" w:lineRule="auto"/>
+              <w:jc w:val="center"/>
               <w:rPr>
                 <w:rFonts w:ascii="Times New Roman" w:cs="Times New Roman" w:eastAsia="Times New Roman" w:hAnsi="Times New Roman"/>
               </w:rPr>
@@ -5694,7 +5688,7 @@
                 <w:rFonts w:ascii="Times New Roman" w:cs="Times New Roman" w:eastAsia="Times New Roman" w:hAnsi="Times New Roman"/>
                 <w:rtl w:val="0"/>
               </w:rPr>
-              <w:t xml:space="preserve">{ActivityName}</w:t>
+              <w:t xml:space="preserve">{#actividades}</w:t>
             </w:r>
           </w:p>
         </w:tc>
@@ -5727,10 +5721,227 @@
             </w:pPr>
             <w:r>
               <w:rPr>
-                <w:rFonts w:ascii="Times New Roman" w:cs="Times New Roman" w:eastAsia="Times New Roman" w:hAnsi="Times New Roman"/>
-                <w:rtl w:val="0"/>
-              </w:rPr>
-              <w:t xml:space="preserve">{#ActivityDetails}{Reources}</w:t>
+                <w:rtl w:val="0"/>
+              </w:rPr>
+            </w:r>
+          </w:p>
+        </w:tc>
+        <w:tc>
+          <w:tcPr>
+            <w:tcBorders>
+              <w:top w:color="000000" w:space="0" w:sz="0" w:val="nil"/>
+              <w:left w:color="000000" w:space="0" w:sz="0" w:val="nil"/>
+              <w:bottom w:color="000000" w:space="0" w:sz="5" w:val="single"/>
+              <w:right w:color="000000" w:space="0" w:sz="5" w:val="single"/>
+            </w:tcBorders>
+            <w:tcMar>
+              <w:top w:w="0.0" w:type="dxa"/>
+              <w:left w:w="120.0" w:type="dxa"/>
+              <w:bottom w:w="0.0" w:type="dxa"/>
+              <w:right w:w="120.0" w:type="dxa"/>
+            </w:tcMar>
+            <w:vAlign w:val="center"/>
+          </w:tcPr>
+          <w:p>
+            <w:pPr>
+              <w:tabs>
+                <w:tab w:val="left" w:leader="none" w:pos="426"/>
+                <w:tab w:val="left" w:leader="none" w:pos="1110"/>
+              </w:tabs>
+              <w:spacing w:after="0" w:before="240" w:line="276" w:lineRule="auto"/>
+              <w:jc w:val="center"/>
+              <w:rPr>
+                <w:rFonts w:ascii="Times New Roman" w:cs="Times New Roman" w:eastAsia="Times New Roman" w:hAnsi="Times New Roman"/>
+              </w:rPr>
+            </w:pPr>
+            <w:r>
+              <w:rPr>
+                <w:rtl w:val="0"/>
+              </w:rPr>
+            </w:r>
+          </w:p>
+        </w:tc>
+        <w:tc>
+          <w:tcPr>
+            <w:tcBorders>
+              <w:top w:color="000000" w:space="0" w:sz="0" w:val="nil"/>
+              <w:left w:color="000000" w:space="0" w:sz="0" w:val="nil"/>
+              <w:bottom w:color="000000" w:space="0" w:sz="5" w:val="single"/>
+              <w:right w:color="000000" w:space="0" w:sz="5" w:val="single"/>
+            </w:tcBorders>
+            <w:tcMar>
+              <w:top w:w="0.0" w:type="dxa"/>
+              <w:left w:w="120.0" w:type="dxa"/>
+              <w:bottom w:w="0.0" w:type="dxa"/>
+              <w:right w:w="120.0" w:type="dxa"/>
+            </w:tcMar>
+            <w:vAlign w:val="center"/>
+          </w:tcPr>
+          <w:p>
+            <w:pPr>
+              <w:tabs>
+                <w:tab w:val="left" w:leader="none" w:pos="426"/>
+                <w:tab w:val="left" w:leader="none" w:pos="1110"/>
+              </w:tabs>
+              <w:spacing w:after="0" w:before="240" w:line="276" w:lineRule="auto"/>
+              <w:jc w:val="center"/>
+              <w:rPr>
+                <w:rFonts w:ascii="Times New Roman" w:cs="Times New Roman" w:eastAsia="Times New Roman" w:hAnsi="Times New Roman"/>
+              </w:rPr>
+            </w:pPr>
+            <w:r>
+              <w:rPr>
+                <w:rtl w:val="0"/>
+              </w:rPr>
+            </w:r>
+          </w:p>
+        </w:tc>
+        <w:tc>
+          <w:tcPr>
+            <w:tcBorders>
+              <w:top w:color="000000" w:space="0" w:sz="0" w:val="nil"/>
+              <w:left w:color="000000" w:space="0" w:sz="0" w:val="nil"/>
+              <w:bottom w:color="000000" w:space="0" w:sz="5" w:val="single"/>
+              <w:right w:color="000000" w:space="0" w:sz="5" w:val="single"/>
+            </w:tcBorders>
+            <w:tcMar>
+              <w:top w:w="0.0" w:type="dxa"/>
+              <w:left w:w="120.0" w:type="dxa"/>
+              <w:bottom w:w="0.0" w:type="dxa"/>
+              <w:right w:w="120.0" w:type="dxa"/>
+            </w:tcMar>
+            <w:vAlign w:val="center"/>
+          </w:tcPr>
+          <w:p>
+            <w:pPr>
+              <w:tabs>
+                <w:tab w:val="left" w:leader="none" w:pos="426"/>
+                <w:tab w:val="left" w:leader="none" w:pos="1110"/>
+              </w:tabs>
+              <w:spacing w:after="0" w:before="240" w:line="276" w:lineRule="auto"/>
+              <w:jc w:val="center"/>
+              <w:rPr>
+                <w:rFonts w:ascii="Times New Roman" w:cs="Times New Roman" w:eastAsia="Times New Roman" w:hAnsi="Times New Roman"/>
+              </w:rPr>
+            </w:pPr>
+            <w:r>
+              <w:rPr>
+                <w:rtl w:val="0"/>
+              </w:rPr>
+            </w:r>
+          </w:p>
+        </w:tc>
+        <w:tc>
+          <w:tcPr>
+            <w:tcBorders>
+              <w:top w:color="000000" w:space="0" w:sz="0" w:val="nil"/>
+              <w:left w:color="000000" w:space="0" w:sz="0" w:val="nil"/>
+              <w:bottom w:color="000000" w:space="0" w:sz="5" w:val="single"/>
+              <w:right w:color="000000" w:space="0" w:sz="5" w:val="single"/>
+            </w:tcBorders>
+            <w:tcMar>
+              <w:top w:w="0.0" w:type="dxa"/>
+              <w:left w:w="120.0" w:type="dxa"/>
+              <w:bottom w:w="0.0" w:type="dxa"/>
+              <w:right w:w="120.0" w:type="dxa"/>
+            </w:tcMar>
+            <w:vAlign w:val="center"/>
+          </w:tcPr>
+          <w:p>
+            <w:pPr>
+              <w:tabs>
+                <w:tab w:val="left" w:leader="none" w:pos="426"/>
+                <w:tab w:val="left" w:leader="none" w:pos="1110"/>
+              </w:tabs>
+              <w:spacing w:after="0" w:before="240" w:line="276" w:lineRule="auto"/>
+              <w:jc w:val="center"/>
+              <w:rPr>
+                <w:rFonts w:ascii="Times New Roman" w:cs="Times New Roman" w:eastAsia="Times New Roman" w:hAnsi="Times New Roman"/>
+              </w:rPr>
+            </w:pPr>
+            <w:r>
+              <w:rPr>
+                <w:rtl w:val="0"/>
+              </w:rPr>
+            </w:r>
+          </w:p>
+        </w:tc>
+      </w:tr>
+      <w:tr>
+        <w:trPr>
+          <w:cantSplit w:val="0"/>
+          <w:trHeight w:val="306" w:hRule="atLeast"/>
+          <w:tblHeader w:val="1"/>
+        </w:trPr>
+        <w:tc>
+          <w:tcPr>
+            <w:tcBorders>
+              <w:top w:color="000000" w:space="0" w:sz="5" w:val="single"/>
+              <w:left w:color="000000" w:space="0" w:sz="5" w:val="single"/>
+              <w:bottom w:color="000000" w:space="0" w:sz="5" w:val="single"/>
+              <w:right w:color="000000" w:space="0" w:sz="5" w:val="single"/>
+            </w:tcBorders>
+            <w:tcMar>
+              <w:top w:w="20.0" w:type="dxa"/>
+              <w:left w:w="20.0" w:type="dxa"/>
+              <w:bottom w:w="20.0" w:type="dxa"/>
+              <w:right w:w="20.0" w:type="dxa"/>
+            </w:tcMar>
+            <w:vAlign w:val="center"/>
+          </w:tcPr>
+          <w:p>
+            <w:pPr>
+              <w:tabs>
+                <w:tab w:val="left" w:leader="none" w:pos="426"/>
+                <w:tab w:val="left" w:leader="none" w:pos="1110"/>
+              </w:tabs>
+              <w:spacing w:after="0" w:before="240" w:line="276" w:lineRule="auto"/>
+              <w:rPr>
+                <w:rFonts w:ascii="Times New Roman" w:cs="Times New Roman" w:eastAsia="Times New Roman" w:hAnsi="Times New Roman"/>
+              </w:rPr>
+            </w:pPr>
+            <w:r>
+              <w:rPr>
+                <w:rFonts w:ascii="Times New Roman" w:cs="Times New Roman" w:eastAsia="Times New Roman" w:hAnsi="Times New Roman"/>
+                <w:rtl w:val="0"/>
+              </w:rPr>
+              <w:t xml:space="preserve">{ActivityName}</w:t>
+            </w:r>
+          </w:p>
+        </w:tc>
+        <w:tc>
+          <w:tcPr>
+            <w:tcBorders>
+              <w:top w:color="000000" w:space="0" w:sz="0" w:val="nil"/>
+              <w:left w:color="000000" w:space="0" w:sz="0" w:val="nil"/>
+              <w:bottom w:color="000000" w:space="0" w:sz="5" w:val="single"/>
+              <w:right w:color="000000" w:space="0" w:sz="5" w:val="single"/>
+            </w:tcBorders>
+            <w:tcMar>
+              <w:top w:w="0.0" w:type="dxa"/>
+              <w:left w:w="120.0" w:type="dxa"/>
+              <w:bottom w:w="0.0" w:type="dxa"/>
+              <w:right w:w="120.0" w:type="dxa"/>
+            </w:tcMar>
+            <w:vAlign w:val="center"/>
+          </w:tcPr>
+          <w:p>
+            <w:pPr>
+              <w:tabs>
+                <w:tab w:val="left" w:leader="none" w:pos="426"/>
+                <w:tab w:val="left" w:leader="none" w:pos="1110"/>
+              </w:tabs>
+              <w:spacing w:after="0" w:before="240" w:line="276" w:lineRule="auto"/>
+              <w:rPr>
+                <w:rFonts w:ascii="Times New Roman" w:cs="Times New Roman" w:eastAsia="Times New Roman" w:hAnsi="Times New Roman"/>
+              </w:rPr>
+            </w:pPr>
+            <w:r>
+              <w:rPr>
+                <w:rFonts w:ascii="Times New Roman" w:cs="Times New Roman" w:eastAsia="Times New Roman" w:hAnsi="Times New Roman"/>
+                <w:rtl w:val="0"/>
+              </w:rPr>
+              <w:t xml:space="preserve">{#ActivityDetails}{Resources}</w:t>
             </w:r>
           </w:p>
         </w:tc>

</xml_diff>